<commit_message>
minor miHoYo internship doc
</commit_message>
<xml_diff>
--- a/research/miHoYo_internship.docx
+++ b/research/miHoYo_internship.docx
@@ -7,8 +7,8 @@
         <w:jc w:val="center"/>
         <w:rPr>
           <w:rFonts w:asciiTheme="minorHAnsi" w:hAnsiTheme="minorHAnsi"/>
-          <w:sz w:val="52"/>
-          <w:szCs w:val="52"/>
+          <w:sz w:val="36"/>
+          <w:szCs w:val="36"/>
         </w:rPr>
       </w:pPr>
       <w:r>
@@ -19,10 +19,10 @@
           <w:szCs w:val="52"/>
         </w:rPr>
         <w:drawing>
-          <wp:inline distT="0" distB="0" distL="0" distR="0" wp14:anchorId="7BD52628" wp14:editId="17E9F1D0">
-            <wp:extent cx="2025015" cy="955904"/>
-            <wp:effectExtent l="0" t="0" r="6985" b="0"/>
-            <wp:docPr id="2" name="Picture 2" descr="../../../Desktop/MiHoYo.png"/>
+          <wp:inline distT="0" distB="0" distL="0" distR="0" wp14:anchorId="475C3271" wp14:editId="667FBB19">
+            <wp:extent cx="2250725" cy="768856"/>
+            <wp:effectExtent l="0" t="0" r="10160" b="0"/>
+            <wp:docPr id="1" name="Picture 1" descr="../../../Desktop/logo_mihoyo02.png"/>
             <wp:cNvGraphicFramePr>
               <a:graphicFrameLocks xmlns:a="http://schemas.openxmlformats.org/drawingml/2006/main" noChangeAspect="1"/>
             </wp:cNvGraphicFramePr>
@@ -30,7 +30,7 @@
               <a:graphicData uri="http://schemas.openxmlformats.org/drawingml/2006/picture">
                 <pic:pic xmlns:pic="http://schemas.openxmlformats.org/drawingml/2006/picture">
                   <pic:nvPicPr>
-                    <pic:cNvPr id="0" name="Picture 1" descr="../../../Desktop/MiHoYo.png"/>
+                    <pic:cNvPr id="0" name="Picture 1" descr="../../../Desktop/logo_mihoyo02.png"/>
                     <pic:cNvPicPr>
                       <a:picLocks noChangeAspect="1" noChangeArrowheads="1"/>
                     </pic:cNvPicPr>
@@ -51,7 +51,7 @@
                   <pic:spPr bwMode="auto">
                     <a:xfrm>
                       <a:off x="0" y="0"/>
-                      <a:ext cx="2055170" cy="970138"/>
+                      <a:ext cx="2409376" cy="823052"/>
                     </a:xfrm>
                     <a:prstGeom prst="rect">
                       <a:avLst/>
@@ -67,8 +67,6 @@
           </wp:inline>
         </w:drawing>
       </w:r>
-      <w:bookmarkStart w:id="0" w:name="_GoBack"/>
-      <w:bookmarkEnd w:id="0"/>
     </w:p>
     <w:p>
       <w:pPr>
@@ -104,32 +102,53 @@
         </w:rPr>
         <w:t xml:space="preserve"> (</w:t>
       </w:r>
-      <w:hyperlink r:id="rId8" w:history="1">
-        <w:r>
-          <w:rPr>
-            <w:rStyle w:val="Hyperlink"/>
-            <w:rFonts w:asciiTheme="minorHAnsi" w:hAnsiTheme="minorHAnsi"/>
-            <w:sz w:val="36"/>
-            <w:szCs w:val="36"/>
-          </w:rPr>
-          <w:t>http://www.mihayo.com/</w:t>
-        </w:r>
-      </w:hyperlink>
-      <w:r>
-        <w:rPr>
-          <w:rFonts w:asciiTheme="minorHAnsi" w:hAnsiTheme="minorHAnsi"/>
-          <w:sz w:val="36"/>
-          <w:szCs w:val="36"/>
-        </w:rPr>
-        <w:t>), w</w:t>
-      </w:r>
-      <w:r>
-        <w:rPr>
-          <w:rFonts w:asciiTheme="minorHAnsi" w:hAnsiTheme="minorHAnsi"/>
-          <w:sz w:val="36"/>
-          <w:szCs w:val="36"/>
-        </w:rPr>
-        <w:t xml:space="preserve">e have great artists, and we are trying to use technologies </w:t>
+      <w:r>
+        <w:rPr>
+          <w:rFonts w:asciiTheme="minorHAnsi" w:hAnsiTheme="minorHAnsi"/>
+          <w:sz w:val="36"/>
+          <w:szCs w:val="36"/>
+        </w:rPr>
+        <w:t>http://www.mihayo.com/</w:t>
+      </w:r>
+      <w:r>
+        <w:rPr>
+          <w:rFonts w:asciiTheme="minorHAnsi" w:hAnsiTheme="minorHAnsi"/>
+          <w:sz w:val="36"/>
+          <w:szCs w:val="36"/>
+        </w:rPr>
+        <w:t xml:space="preserve">), </w:t>
+      </w:r>
+      <w:r>
+        <w:rPr>
+          <w:rFonts w:asciiTheme="minorHAnsi" w:hAnsiTheme="minorHAnsi"/>
+          <w:sz w:val="36"/>
+          <w:szCs w:val="36"/>
+        </w:rPr>
+        <w:t>w</w:t>
+      </w:r>
+      <w:r>
+        <w:rPr>
+          <w:rFonts w:asciiTheme="minorHAnsi" w:hAnsiTheme="minorHAnsi"/>
+          <w:sz w:val="36"/>
+          <w:szCs w:val="36"/>
+        </w:rPr>
+        <w:t xml:space="preserve">e have great artists, and we are </w:t>
+      </w:r>
+      <w:r>
+        <w:rPr>
+          <w:rFonts w:asciiTheme="minorHAnsi" w:hAnsiTheme="minorHAnsi"/>
+          <w:sz w:val="36"/>
+          <w:szCs w:val="36"/>
+        </w:rPr>
+        <w:t>using</w:t>
+      </w:r>
+      <w:r>
+        <w:rPr>
+          <w:rFonts w:asciiTheme="minorHAnsi" w:hAnsiTheme="minorHAnsi"/>
+          <w:sz w:val="36"/>
+          <w:szCs w:val="36"/>
+        </w:rPr>
+        <w:t xml:space="preserve"> technologies </w:t>
       </w:r>
       <w:proofErr w:type="gramStart"/>
       <w:r>
@@ -164,7 +183,7 @@
           <w:sz w:val="36"/>
           <w:szCs w:val="36"/>
         </w:rPr>
-        <w:t>To do that, w</w:t>
+        <w:t>W</w:t>
       </w:r>
       <w:r>
         <w:rPr>
@@ -196,31 +215,47 @@
           <w:sz w:val="36"/>
           <w:szCs w:val="36"/>
         </w:rPr>
-        <w:t xml:space="preserve"> research interns in the area</w:t>
-      </w:r>
-      <w:r>
-        <w:rPr>
-          <w:rFonts w:asciiTheme="minorHAnsi" w:hAnsiTheme="minorHAnsi"/>
-          <w:sz w:val="36"/>
-          <w:szCs w:val="36"/>
-        </w:rPr>
-        <w:t>s</w:t>
-      </w:r>
-      <w:r>
-        <w:rPr>
-          <w:rFonts w:asciiTheme="minorHAnsi" w:hAnsiTheme="minorHAnsi"/>
-          <w:sz w:val="36"/>
-          <w:szCs w:val="36"/>
-        </w:rPr>
-        <w:t xml:space="preserve"> of computer graphics, deep learning, computer vision and human computer interaction to </w:t>
-      </w:r>
-      <w:r>
-        <w:rPr>
-          <w:rFonts w:asciiTheme="minorHAnsi" w:hAnsiTheme="minorHAnsi"/>
-          <w:sz w:val="36"/>
-          <w:szCs w:val="36"/>
-        </w:rPr>
-        <w:t>work on the following projects.</w:t>
+        <w:t xml:space="preserve"> research interns</w:t>
+      </w:r>
+      <w:r>
+        <w:rPr>
+          <w:rFonts w:asciiTheme="minorHAnsi" w:hAnsiTheme="minorHAnsi"/>
+          <w:sz w:val="36"/>
+          <w:szCs w:val="36"/>
+        </w:rPr>
+        <w:t xml:space="preserve"> to join us and work on the exciting projects. Our projects span the areas of c</w:t>
+      </w:r>
+      <w:r>
+        <w:rPr>
+          <w:rFonts w:asciiTheme="minorHAnsi" w:hAnsiTheme="minorHAnsi"/>
+          <w:sz w:val="36"/>
+          <w:szCs w:val="36"/>
+        </w:rPr>
+        <w:t>omputer graphics, computer vision</w:t>
+      </w:r>
+      <w:r>
+        <w:rPr>
+          <w:rFonts w:asciiTheme="minorHAnsi" w:hAnsiTheme="minorHAnsi"/>
+          <w:sz w:val="36"/>
+          <w:szCs w:val="36"/>
+        </w:rPr>
+        <w:t>, deep learning, and</w:t>
+      </w:r>
+      <w:r>
+        <w:rPr>
+          <w:rFonts w:asciiTheme="minorHAnsi" w:hAnsiTheme="minorHAnsi"/>
+          <w:sz w:val="36"/>
+          <w:szCs w:val="36"/>
+        </w:rPr>
+        <w:t xml:space="preserve"> human computer interaction</w:t>
+      </w:r>
+      <w:r>
+        <w:rPr>
+          <w:rFonts w:asciiTheme="minorHAnsi" w:hAnsiTheme="minorHAnsi"/>
+          <w:sz w:val="36"/>
+          <w:szCs w:val="36"/>
+        </w:rPr>
+        <w:t>.</w:t>
       </w:r>
       <w:r>
         <w:rPr>
@@ -311,7 +346,7 @@
         </w:rPr>
         <w:t xml:space="preserve"> </w:t>
       </w:r>
-      <w:hyperlink r:id="rId9" w:history="1">
+      <w:hyperlink r:id="rId8" w:history="1">
         <w:r>
           <w:rPr>
             <w:rStyle w:val="Hyperlink"/>
@@ -336,14 +371,6 @@
           <w:sz w:val="36"/>
           <w:szCs w:val="36"/>
         </w:rPr>
-        <w:t>(Jun Xing)</w:t>
-      </w:r>
-      <w:r>
-        <w:rPr>
-          <w:rFonts w:asciiTheme="minorHAnsi" w:hAnsiTheme="minorHAnsi"/>
-          <w:sz w:val="36"/>
-          <w:szCs w:val="36"/>
-        </w:rPr>
         <w:t>.</w:t>
       </w:r>
       <w:r>
@@ -357,15 +384,7 @@
     </w:p>
     <w:p>
       <w:pPr>
-        <w:rPr>
-          <w:rFonts w:asciiTheme="minorHAnsi" w:hAnsiTheme="minorHAnsi"/>
-          <w:sz w:val="36"/>
-          <w:szCs w:val="36"/>
-        </w:rPr>
-      </w:pPr>
-    </w:p>
-    <w:p>
-      <w:pPr>
+        <w:spacing w:before="360" w:after="0"/>
         <w:rPr>
           <w:rFonts w:asciiTheme="minorHAnsi" w:hAnsiTheme="minorHAnsi"/>
           <w:i/>
@@ -382,7 +401,7 @@
           <w:szCs w:val="36"/>
           <w:shd w:val="pct15" w:color="auto" w:fill="FFFFFF"/>
         </w:rPr>
-        <w:t>Projects</w:t>
+        <w:t>Project</w:t>
       </w:r>
       <w:r>
         <w:rPr>
@@ -404,6 +423,8 @@
         </w:rPr>
         <w:t>:</w:t>
       </w:r>
+      <w:bookmarkStart w:id="0" w:name="_GoBack"/>
+      <w:bookmarkEnd w:id="0"/>
     </w:p>
     <w:p>
       <w:pPr>
@@ -412,6 +433,8 @@
           <w:ilvl w:val="0"/>
           <w:numId w:val="7"/>
         </w:numPr>
+        <w:spacing w:before="240"/>
+        <w:ind w:left="357" w:hanging="357"/>
         <w:rPr>
           <w:rFonts w:asciiTheme="minorHAnsi" w:hAnsiTheme="minorHAnsi"/>
           <w:i/>
@@ -491,17 +514,32 @@
           <w:sz w:val="32"/>
           <w:szCs w:val="32"/>
         </w:rPr>
-        <w:t>The goal is transfer the high-level captured motion, while maintaining the style of the target character. Deep neural network has shown to be powerful in high-level feature extraction, merging, and transfer.</w:t>
-      </w:r>
-    </w:p>
-    <w:p>
-      <w:pPr>
-        <w:rPr>
-          <w:rFonts w:asciiTheme="minorHAnsi" w:hAnsiTheme="minorHAnsi"/>
-          <w:sz w:val="32"/>
-          <w:szCs w:val="32"/>
-        </w:rPr>
-      </w:pPr>
+        <w:t>The goal is transfer the captured</w:t>
+      </w:r>
+      <w:r>
+        <w:rPr>
+          <w:rFonts w:asciiTheme="minorHAnsi" w:hAnsiTheme="minorHAnsi"/>
+          <w:sz w:val="32"/>
+          <w:szCs w:val="32"/>
+        </w:rPr>
+        <w:t xml:space="preserve"> </w:t>
+      </w:r>
+      <w:r>
+        <w:rPr>
+          <w:rFonts w:asciiTheme="minorHAnsi" w:hAnsiTheme="minorHAnsi"/>
+          <w:sz w:val="32"/>
+          <w:szCs w:val="32"/>
+        </w:rPr>
+        <w:t>high-level</w:t>
+      </w:r>
+      <w:r>
+        <w:rPr>
+          <w:rFonts w:asciiTheme="minorHAnsi" w:hAnsiTheme="minorHAnsi"/>
+          <w:sz w:val="32"/>
+          <w:szCs w:val="32"/>
+        </w:rPr>
+        <w:t xml:space="preserve"> motion, while maintaining the style of the target character. Deep neural network has shown to be powerful in high-level feature extraction, merging, and transfer.</w:t>
+      </w:r>
     </w:p>
     <w:p>
       <w:pPr>
@@ -510,17 +548,23 @@
           <w:ilvl w:val="0"/>
           <w:numId w:val="7"/>
         </w:numPr>
-        <w:rPr>
-          <w:rFonts w:asciiTheme="minorHAnsi" w:hAnsiTheme="minorHAnsi"/>
-          <w:sz w:val="32"/>
-          <w:szCs w:val="32"/>
-        </w:rPr>
-      </w:pPr>
-      <w:r>
-        <w:rPr>
-          <w:rFonts w:asciiTheme="minorHAnsi" w:hAnsiTheme="minorHAnsi"/>
-          <w:sz w:val="32"/>
-          <w:szCs w:val="32"/>
+        <w:spacing w:before="240"/>
+        <w:ind w:left="357" w:hanging="357"/>
+        <w:rPr>
+          <w:rFonts w:asciiTheme="minorHAnsi" w:hAnsiTheme="minorHAnsi"/>
+          <w:i/>
+          <w:sz w:val="36"/>
+          <w:szCs w:val="36"/>
+          <w:u w:val="single"/>
+        </w:rPr>
+      </w:pPr>
+      <w:r>
+        <w:rPr>
+          <w:rFonts w:asciiTheme="minorHAnsi" w:hAnsiTheme="minorHAnsi"/>
+          <w:i/>
+          <w:sz w:val="36"/>
+          <w:szCs w:val="36"/>
+          <w:u w:val="single"/>
         </w:rPr>
         <w:t xml:space="preserve"> </w:t>
       </w:r>
@@ -603,6 +647,15 @@
         </w:rPr>
         <w:t>In particular, the artists could specify the style of one or a few frames via manual drawing, and the system automatically propagates the style to the rest frames while maintaining temporal coherence.</w:t>
       </w:r>
+    </w:p>
+    <w:p>
+      <w:pPr>
+        <w:rPr>
+          <w:rFonts w:asciiTheme="minorHAnsi" w:hAnsiTheme="minorHAnsi"/>
+          <w:sz w:val="32"/>
+          <w:szCs w:val="32"/>
+        </w:rPr>
+      </w:pPr>
     </w:p>
     <w:p>
       <w:pPr>
@@ -611,6 +664,8 @@
           <w:ilvl w:val="0"/>
           <w:numId w:val="7"/>
         </w:numPr>
+        <w:spacing w:before="240"/>
+        <w:ind w:left="357" w:hanging="357"/>
         <w:rPr>
           <w:rFonts w:asciiTheme="minorHAnsi" w:hAnsiTheme="minorHAnsi"/>
           <w:i/>
@@ -628,7 +683,6 @@
           <w:szCs w:val="36"/>
           <w:u w:val="single"/>
         </w:rPr>
-        <w:lastRenderedPageBreak/>
         <w:t>smartWalk</w:t>
       </w:r>
       <w:proofErr w:type="spellEnd"/>
@@ -659,15 +713,6 @@
         </w:rPr>
         <w:t>In games, walking is one of the most important animation asset. However, the walking animations are usually predefined and limited in expression. The goal is to make the walking stylized and adaptive to/aware of the environment, e.g. different poses under different emotions.</w:t>
       </w:r>
-    </w:p>
-    <w:p>
-      <w:pPr>
-        <w:rPr>
-          <w:rFonts w:asciiTheme="minorHAnsi" w:hAnsiTheme="minorHAnsi"/>
-          <w:sz w:val="24"/>
-          <w:szCs w:val="24"/>
-        </w:rPr>
-      </w:pPr>
     </w:p>
     <w:p>
       <w:pPr>
@@ -676,6 +721,8 @@
           <w:ilvl w:val="0"/>
           <w:numId w:val="7"/>
         </w:numPr>
+        <w:spacing w:before="240"/>
+        <w:ind w:left="357" w:hanging="357"/>
         <w:rPr>
           <w:rFonts w:asciiTheme="minorHAnsi" w:hAnsiTheme="minorHAnsi"/>
           <w:i/>
@@ -751,15 +798,6 @@
         </w:rPr>
         <w:t xml:space="preserve"> global (e.g. edit one finger, and the whole hand/arm/body is automatically adjusted), and from one frame to the whole animation sequence.</w:t>
       </w:r>
-    </w:p>
-    <w:p>
-      <w:pPr>
-        <w:rPr>
-          <w:rFonts w:asciiTheme="minorHAnsi" w:hAnsiTheme="minorHAnsi"/>
-          <w:sz w:val="24"/>
-          <w:szCs w:val="24"/>
-        </w:rPr>
-      </w:pPr>
     </w:p>
     <w:p>
       <w:pPr>
@@ -768,6 +806,8 @@
           <w:ilvl w:val="0"/>
           <w:numId w:val="7"/>
         </w:numPr>
+        <w:spacing w:before="240"/>
+        <w:ind w:left="357" w:hanging="357"/>
         <w:rPr>
           <w:rFonts w:asciiTheme="minorHAnsi" w:hAnsiTheme="minorHAnsi"/>
           <w:i/>
@@ -815,15 +855,6 @@
         </w:rPr>
         <w:t>The hair animation should be stylized, physically-plausible, and easy to control via simple gestures. Physical simulation can produce realistic animations, but can be hard to control and stylize. The goal is to design a sketch-based system to make animation authoring easy, while exhibiting the time-varying dynamics of simulation.</w:t>
       </w:r>
-    </w:p>
-    <w:p>
-      <w:pPr>
-        <w:rPr>
-          <w:rFonts w:asciiTheme="minorHAnsi" w:hAnsiTheme="minorHAnsi"/>
-          <w:sz w:val="32"/>
-          <w:szCs w:val="32"/>
-        </w:rPr>
-      </w:pPr>
     </w:p>
     <w:p>
       <w:pPr>
@@ -832,6 +863,8 @@
           <w:ilvl w:val="0"/>
           <w:numId w:val="7"/>
         </w:numPr>
+        <w:spacing w:before="240"/>
+        <w:ind w:left="357" w:hanging="357"/>
         <w:rPr>
           <w:rFonts w:asciiTheme="minorHAnsi" w:hAnsiTheme="minorHAnsi"/>
           <w:i/>
@@ -1013,6 +1046,7 @@
           <w:szCs w:val="36"/>
           <w:u w:val="single"/>
         </w:rPr>
+        <w:lastRenderedPageBreak/>
         <w:t>fakeVoice</w:t>
       </w:r>
       <w:proofErr w:type="spellEnd"/>
@@ -1540,7 +1574,6 @@
     <w:lsdException w:name="HTML Sample" w:semiHidden="1" w:unhideWhenUsed="1"/>
     <w:lsdException w:name="HTML Typewriter" w:semiHidden="1" w:unhideWhenUsed="1"/>
     <w:lsdException w:name="HTML Variable" w:semiHidden="1" w:unhideWhenUsed="1"/>
-    <w:lsdException w:name="Normal Table" w:semiHidden="1" w:unhideWhenUsed="1"/>
     <w:lsdException w:name="annotation subject" w:semiHidden="1" w:unhideWhenUsed="1"/>
     <w:lsdException w:name="No List" w:semiHidden="1" w:unhideWhenUsed="1"/>
     <w:lsdException w:name="Outline List 1" w:semiHidden="1" w:unhideWhenUsed="1"/>
@@ -1586,20 +1619,9 @@
     <w:lsdException w:name="Table Subtle 1" w:semiHidden="1" w:unhideWhenUsed="1"/>
     <w:lsdException w:name="Table Subtle 2" w:semiHidden="1" w:unhideWhenUsed="1"/>
     <w:lsdException w:name="Table Web 1" w:semiHidden="1" w:unhideWhenUsed="1"/>
-    <w:lsdException w:name="Table Web 2" w:semiHidden="1" w:unhideWhenUsed="1"/>
     <w:lsdException w:name="Table Web 3" w:semiHidden="1" w:unhideWhenUsed="1"/>
     <w:lsdException w:name="Balloon Text" w:semiHidden="1" w:unhideWhenUsed="1"/>
     <w:lsdException w:name="Table Grid" w:uiPriority="39"/>
-    <w:lsdException w:name="Table Theme" w:semiHidden="1" w:unhideWhenUsed="1"/>
-    <w:lsdException w:name="Note Level 1" w:semiHidden="1" w:unhideWhenUsed="1"/>
-    <w:lsdException w:name="Note Level 2" w:semiHidden="1" w:unhideWhenUsed="1"/>
-    <w:lsdException w:name="Note Level 3" w:semiHidden="1" w:unhideWhenUsed="1"/>
-    <w:lsdException w:name="Note Level 4" w:semiHidden="1" w:unhideWhenUsed="1"/>
-    <w:lsdException w:name="Note Level 5" w:semiHidden="1" w:unhideWhenUsed="1"/>
-    <w:lsdException w:name="Note Level 6" w:semiHidden="1" w:unhideWhenUsed="1"/>
-    <w:lsdException w:name="Note Level 7" w:semiHidden="1" w:unhideWhenUsed="1"/>
-    <w:lsdException w:name="Note Level 8" w:semiHidden="1" w:unhideWhenUsed="1"/>
-    <w:lsdException w:name="Note Level 9" w:semiHidden="1" w:unhideWhenUsed="1"/>
     <w:lsdException w:name="Placeholder Text" w:semiHidden="1"/>
     <w:lsdException w:name="No Spacing" w:qFormat="1"/>
     <w:lsdException w:name="Light Shading" w:uiPriority="60"/>

</xml_diff>